<commit_message>
Updated lasercut readme files to new format
</commit_message>
<xml_diff>
--- a/CHECON.MECH production files/CHECON.CLIP/CHECON.CLIP VER 1.0 REV A LASERCUT README.docx
+++ b/CHECON.MECH production files/CHECON.CLIP/CHECON.CLIP VER 1.0 REV A LASERCUT README.docx
@@ -13,19 +13,8 @@
         <w:rPr>
           <w:rFonts w:eastAsia="Arial Unicode MS" w:cs="Arial Unicode MS"/>
         </w:rPr>
-        <w:t>CHECON.</w:t>
-      </w:r>
-      <w:r>
-        <w:rPr>
-          <w:rFonts w:eastAsia="Arial Unicode MS" w:cs="Arial Unicode MS"/>
-        </w:rPr>
-        <w:t>CLIP</w:t>
-      </w:r>
-      <w:r>
-        <w:rPr>
-          <w:rFonts w:eastAsia="Arial Unicode MS" w:cs="Arial Unicode MS"/>
-        </w:rPr>
-        <w:t xml:space="preserve"> LASERCUT README</w:t>
+        <w:tab/>
+        <w:t>CHECON.CLIP LASERCUT README</w:t>
       </w:r>
     </w:p>
     <w:p>
@@ -48,6 +37,7 @@
       </w:pPr>
       <w:r>
         <w:rPr/>
+        <w:t>for PONOKO</w:t>
       </w:r>
     </w:p>
     <w:p>
@@ -58,16 +48,7 @@
         <w:rPr/>
       </w:pPr>
       <w:r>
-        <w:rPr>
-          <w:rFonts w:eastAsia="Arial Unicode MS" w:cs="Arial Unicode MS"/>
-        </w:rPr>
-        <w:t xml:space="preserve">Material: </w:t>
-      </w:r>
-      <w:r>
-        <w:rPr>
-          <w:rFonts w:eastAsia="Arial Unicode MS" w:cs="Arial Unicode MS"/>
-        </w:rPr>
-        <w:t>Black Delrin</w:t>
+        <w:rPr/>
       </w:r>
     </w:p>
     <w:p>
@@ -79,6 +60,7 @@
       </w:pPr>
       <w:r>
         <w:rPr/>
+        <w:t>use file - P3x294 CHECON.CLIP VER 1.0 REV A PRODUCTION.eps</w:t>
       </w:r>
     </w:p>
     <w:p>
@@ -89,16 +71,142 @@
         <w:rPr/>
       </w:pPr>
       <w:r>
+        <w:rPr/>
+      </w:r>
+    </w:p>
+    <w:p>
+      <w:pPr>
+        <w:pStyle w:val="Body"/>
+        <w:bidi w:val="0"/>
+        <w:jc w:val="left"/>
+        <w:rPr/>
+      </w:pPr>
+      <w:r>
         <w:rPr>
           <w:rFonts w:eastAsia="Arial Unicode MS" w:cs="Arial Unicode MS"/>
         </w:rPr>
-        <w:t xml:space="preserve">Thickness: </w:t>
+        <w:t>m</w:t>
       </w:r>
       <w:r>
         <w:rPr>
           <w:rFonts w:eastAsia="Arial Unicode MS" w:cs="Arial Unicode MS"/>
         </w:rPr>
-        <w:t>3.2mm/.125”</w:t>
+        <w:t xml:space="preserve">aterial - </w:t>
+      </w:r>
+      <w:r>
+        <w:rPr>
+          <w:rFonts w:eastAsia="Arial Unicode MS" w:cs="Arial Unicode MS"/>
+        </w:rPr>
+        <w:t>BLACK DELRIN</w:t>
+      </w:r>
+    </w:p>
+    <w:p>
+      <w:pPr>
+        <w:pStyle w:val="Body"/>
+        <w:bidi w:val="0"/>
+        <w:jc w:val="left"/>
+        <w:rPr/>
+      </w:pPr>
+      <w:r>
+        <w:rPr/>
+      </w:r>
+    </w:p>
+    <w:p>
+      <w:pPr>
+        <w:pStyle w:val="Body"/>
+        <w:bidi w:val="0"/>
+        <w:jc w:val="left"/>
+        <w:rPr/>
+      </w:pPr>
+      <w:r>
+        <w:rPr>
+          <w:rFonts w:eastAsia="Arial Unicode MS" w:cs="Arial Unicode MS"/>
+        </w:rPr>
+        <w:t>t</w:t>
+      </w:r>
+      <w:r>
+        <w:rPr>
+          <w:rFonts w:eastAsia="Arial Unicode MS" w:cs="Arial Unicode MS"/>
+        </w:rPr>
+        <w:t>hickness - 3.2mm/.125”</w:t>
+      </w:r>
+    </w:p>
+    <w:p>
+      <w:pPr>
+        <w:pStyle w:val="Body"/>
+        <w:bidi w:val="0"/>
+        <w:jc w:val="left"/>
+        <w:rPr>
+          <w:rFonts w:eastAsia="Arial Unicode MS" w:cs="Arial Unicode MS"/>
+        </w:rPr>
+      </w:pPr>
+      <w:r>
+        <w:rPr/>
+      </w:r>
+    </w:p>
+    <w:p>
+      <w:pPr>
+        <w:pStyle w:val="Body"/>
+        <w:bidi w:val="0"/>
+        <w:jc w:val="left"/>
+        <w:rPr/>
+      </w:pPr>
+      <w:r>
+        <w:rPr>
+          <w:rFonts w:eastAsia="Arial Unicode MS" w:cs="Arial Unicode MS"/>
+        </w:rPr>
+        <w:t>sheet size - p3</w:t>
+      </w:r>
+    </w:p>
+    <w:p>
+      <w:pPr>
+        <w:pStyle w:val="Body"/>
+        <w:bidi w:val="0"/>
+        <w:jc w:val="left"/>
+        <w:rPr>
+          <w:rFonts w:eastAsia="Arial Unicode MS" w:cs="Arial Unicode MS"/>
+        </w:rPr>
+      </w:pPr>
+      <w:r>
+        <w:rPr/>
+      </w:r>
+    </w:p>
+    <w:p>
+      <w:pPr>
+        <w:pStyle w:val="Body"/>
+        <w:bidi w:val="0"/>
+        <w:jc w:val="left"/>
+        <w:rPr/>
+      </w:pPr>
+      <w:r>
+        <w:rPr>
+          <w:rFonts w:eastAsia="Arial Unicode MS" w:cs="Arial Unicode MS"/>
+        </w:rPr>
+        <w:t>yield - 294</w:t>
+      </w:r>
+    </w:p>
+    <w:p>
+      <w:pPr>
+        <w:pStyle w:val="Body"/>
+        <w:bidi w:val="0"/>
+        <w:jc w:val="left"/>
+        <w:rPr>
+          <w:rFonts w:eastAsia="Arial Unicode MS" w:cs="Arial Unicode MS"/>
+        </w:rPr>
+      </w:pPr>
+      <w:r>
+        <w:rPr/>
+      </w:r>
+    </w:p>
+    <w:p>
+      <w:pPr>
+        <w:pStyle w:val="PreformattedText"/>
+        <w:rPr>
+          <w:rFonts w:ascii="Helvetica" w:hAnsi="Helvetica" w:eastAsia="Arial Unicode MS" w:cs="Arial Unicode MS"/>
+        </w:rPr>
+      </w:pPr>
+      <w:r>
+        <w:rPr/>
       </w:r>
     </w:p>
     <w:sectPr>
@@ -168,7 +276,6 @@
     <w:pPr>
       <w:pageBreakBefore w:val="false"/>
       <w:widowControl/>
-      <w:pBdr/>
       <w:suppressAutoHyphens w:val="false"/>
       <w:bidi w:val="0"/>
       <w:spacing w:lineRule="auto" w:line="240" w:beforeAutospacing="0" w:before="0" w:afterAutospacing="0" w:after="0"/>
@@ -278,7 +385,6 @@
       <w:keepLines w:val="false"/>
       <w:pageBreakBefore w:val="false"/>
       <w:widowControl/>
-      <w:pBdr/>
       <w:shd w:val="clear" w:color="auto" w:fill="auto"/>
       <w:suppressAutoHyphens w:val="false"/>
       <w:bidi w:val="0"/>
@@ -323,6 +429,19 @@
     <w:basedOn w:val="Normal"/>
     <w:pPr/>
     <w:rPr/>
+  </w:style>
+  <w:style w:type="paragraph" w:styleId="PreformattedText">
+    <w:name w:val="Preformatted Text"/>
+    <w:basedOn w:val="Normal"/>
+    <w:qFormat/>
+    <w:pPr>
+      <w:spacing w:before="0" w:after="0"/>
+    </w:pPr>
+    <w:rPr>
+      <w:rFonts w:ascii="Liberation Mono" w:hAnsi="Liberation Mono" w:eastAsia="Courier New" w:cs="Liberation Mono"/>
+      <w:sz w:val="20"/>
+      <w:szCs w:val="20"/>
+    </w:rPr>
   </w:style>
   <w:style w:type="numbering" w:styleId="NoList" w:default="1">
     <w:name w:val="No List"/>

</xml_diff>